<commit_message>
add all things and first part is printing
</commit_message>
<xml_diff>
--- a/src/main/resources/templates/word/word_template.docx
+++ b/src/main/resources/templates/word/word_template.docx
@@ -120,16 +120,7 @@
                 <w:sz w:val="24"/>
                 <w:szCs w:val="24"/>
               </w:rPr>
-              <w:t>placeHolder</w:t>
-            </w:r>
-            <w:r>
-              <w:rPr>
-                <w:rFonts w:ascii="Arial" w:eastAsia="Arial" w:hAnsi="Arial" w:cs="Arial"/>
-                <w:color w:val="454545"/>
-                <w:sz w:val="24"/>
-                <w:szCs w:val="24"/>
-              </w:rPr>
-              <w:t>CorpName</w:t>
+              <w:t>corpName</w:t>
             </w:r>
             <w:proofErr w:type="spellEnd"/>
           </w:p>
@@ -185,16 +176,7 @@
                 <w:sz w:val="24"/>
                 <w:szCs w:val="24"/>
               </w:rPr>
-              <w:t>placeHolder</w:t>
-            </w:r>
-            <w:r>
-              <w:rPr>
-                <w:rFonts w:ascii="Arial" w:eastAsia="Arial" w:hAnsi="Arial" w:cs="Arial"/>
-                <w:color w:val="454545"/>
-                <w:sz w:val="24"/>
-                <w:szCs w:val="24"/>
-              </w:rPr>
-              <w:t>PaidUpCapital</w:t>
+              <w:t>paidUpCapital</w:t>
             </w:r>
             <w:proofErr w:type="spellEnd"/>
           </w:p>
@@ -250,16 +232,7 @@
                 <w:sz w:val="24"/>
                 <w:szCs w:val="24"/>
               </w:rPr>
-              <w:t>placeHolder</w:t>
-            </w:r>
-            <w:r>
-              <w:rPr>
-                <w:rFonts w:ascii="Arial" w:eastAsia="Arial" w:hAnsi="Arial" w:cs="Arial"/>
-                <w:color w:val="454545"/>
-                <w:sz w:val="24"/>
-                <w:szCs w:val="24"/>
-              </w:rPr>
-              <w:t>ShareParValue</w:t>
+              <w:t>shareParValue</w:t>
             </w:r>
             <w:proofErr w:type="spellEnd"/>
           </w:p>
@@ -315,16 +288,7 @@
                 <w:sz w:val="24"/>
                 <w:szCs w:val="24"/>
               </w:rPr>
-              <w:t>placeHolder</w:t>
-            </w:r>
-            <w:r>
-              <w:rPr>
-                <w:rFonts w:ascii="Arial" w:eastAsia="Arial" w:hAnsi="Arial" w:cs="Arial"/>
-                <w:color w:val="454545"/>
-                <w:sz w:val="24"/>
-                <w:szCs w:val="24"/>
-              </w:rPr>
-              <w:t>NumberOfShares</w:t>
+              <w:t>numberOfShares</w:t>
             </w:r>
             <w:proofErr w:type="spellEnd"/>
           </w:p>
@@ -380,16 +344,7 @@
                 <w:sz w:val="24"/>
                 <w:szCs w:val="24"/>
               </w:rPr>
-              <w:t>placeHolder</w:t>
-            </w:r>
-            <w:r>
-              <w:rPr>
-                <w:rFonts w:ascii="Arial" w:eastAsia="Arial" w:hAnsi="Arial" w:cs="Arial"/>
-                <w:color w:val="454545"/>
-                <w:sz w:val="24"/>
-                <w:szCs w:val="24"/>
-              </w:rPr>
-              <w:t>LegalStructere</w:t>
+              <w:t>legalStructure</w:t>
             </w:r>
             <w:proofErr w:type="spellEnd"/>
           </w:p>
@@ -437,26 +392,15 @@
                 <w:szCs w:val="24"/>
               </w:rPr>
             </w:pPr>
-            <w:proofErr w:type="spellStart"/>
-            <w:r>
-              <w:rPr>
-                <w:rFonts w:ascii="Arial" w:eastAsia="Arial" w:hAnsi="Arial" w:cs="Arial"/>
-                <w:color w:val="454545"/>
-                <w:sz w:val="24"/>
-                <w:szCs w:val="24"/>
-              </w:rPr>
-              <w:t>placeHolder</w:t>
-            </w:r>
-            <w:r>
-              <w:rPr>
-                <w:rFonts w:ascii="Arial" w:eastAsia="Arial" w:hAnsi="Arial" w:cs="Arial"/>
-                <w:color w:val="454545"/>
-                <w:sz w:val="24"/>
-                <w:szCs w:val="24"/>
-              </w:rPr>
-              <w:t>Currency</w:t>
-            </w:r>
-            <w:proofErr w:type="spellEnd"/>
+            <w:r>
+              <w:rPr>
+                <w:rFonts w:ascii="Arial" w:eastAsia="Arial" w:hAnsi="Arial" w:cs="Arial"/>
+                <w:color w:val="454545"/>
+                <w:sz w:val="24"/>
+                <w:szCs w:val="24"/>
+              </w:rPr>
+              <w:t>currency</w:t>
+            </w:r>
           </w:p>
         </w:tc>
       </w:tr>
@@ -510,16 +454,7 @@
                 <w:sz w:val="24"/>
                 <w:szCs w:val="24"/>
               </w:rPr>
-              <w:t>placeHolder</w:t>
-            </w:r>
-            <w:r>
-              <w:rPr>
-                <w:rFonts w:ascii="Arial" w:eastAsia="Arial" w:hAnsi="Arial" w:cs="Arial"/>
-                <w:color w:val="454545"/>
-                <w:sz w:val="24"/>
-                <w:szCs w:val="24"/>
-              </w:rPr>
-              <w:t>InceptionDate</w:t>
+              <w:t>inceptionDate</w:t>
             </w:r>
             <w:proofErr w:type="spellEnd"/>
           </w:p>
@@ -567,26 +502,15 @@
                 <w:szCs w:val="24"/>
               </w:rPr>
             </w:pPr>
-            <w:proofErr w:type="spellStart"/>
-            <w:r>
-              <w:rPr>
-                <w:rFonts w:ascii="Arial" w:eastAsia="Arial" w:hAnsi="Arial" w:cs="Arial"/>
-                <w:color w:val="454545"/>
-                <w:sz w:val="24"/>
-                <w:szCs w:val="24"/>
-              </w:rPr>
-              <w:t>placeHolder</w:t>
-            </w:r>
-            <w:r>
-              <w:rPr>
-                <w:rFonts w:ascii="Arial" w:eastAsia="Arial" w:hAnsi="Arial" w:cs="Arial"/>
-                <w:color w:val="454545"/>
-                <w:sz w:val="24"/>
-                <w:szCs w:val="24"/>
-              </w:rPr>
-              <w:t>Sector</w:t>
-            </w:r>
-            <w:proofErr w:type="spellEnd"/>
+            <w:r>
+              <w:rPr>
+                <w:rFonts w:ascii="Arial" w:eastAsia="Arial" w:hAnsi="Arial" w:cs="Arial"/>
+                <w:color w:val="454545"/>
+                <w:sz w:val="24"/>
+                <w:szCs w:val="24"/>
+              </w:rPr>
+              <w:t>sector</w:t>
+            </w:r>
           </w:p>
         </w:tc>
       </w:tr>
@@ -632,26 +556,15 @@
                 <w:szCs w:val="24"/>
               </w:rPr>
             </w:pPr>
-            <w:proofErr w:type="spellStart"/>
-            <w:r>
-              <w:rPr>
-                <w:rFonts w:ascii="Arial" w:eastAsia="Arial" w:hAnsi="Arial" w:cs="Arial"/>
-                <w:color w:val="454545"/>
-                <w:sz w:val="24"/>
-                <w:szCs w:val="24"/>
-              </w:rPr>
-              <w:t>placeHolder</w:t>
-            </w:r>
-            <w:r>
-              <w:rPr>
-                <w:rFonts w:ascii="Arial" w:eastAsia="Arial" w:hAnsi="Arial" w:cs="Arial"/>
-                <w:color w:val="454545"/>
-                <w:sz w:val="24"/>
-                <w:szCs w:val="24"/>
-              </w:rPr>
-              <w:t>Country</w:t>
-            </w:r>
-            <w:proofErr w:type="spellEnd"/>
+            <w:r>
+              <w:rPr>
+                <w:rFonts w:ascii="Arial" w:eastAsia="Arial" w:hAnsi="Arial" w:cs="Arial"/>
+                <w:color w:val="454545"/>
+                <w:sz w:val="24"/>
+                <w:szCs w:val="24"/>
+              </w:rPr>
+              <w:t>country</w:t>
+            </w:r>
           </w:p>
         </w:tc>
       </w:tr>
@@ -697,26 +610,15 @@
                 <w:szCs w:val="24"/>
               </w:rPr>
             </w:pPr>
-            <w:proofErr w:type="spellStart"/>
-            <w:r>
-              <w:rPr>
-                <w:rFonts w:ascii="Arial" w:eastAsia="Arial" w:hAnsi="Arial" w:cs="Arial"/>
-                <w:color w:val="454545"/>
-                <w:sz w:val="24"/>
-                <w:szCs w:val="24"/>
-              </w:rPr>
-              <w:t>placeHolder</w:t>
-            </w:r>
-            <w:r>
-              <w:rPr>
-                <w:rFonts w:ascii="Arial" w:eastAsia="Arial" w:hAnsi="Arial" w:cs="Arial"/>
-                <w:color w:val="454545"/>
-                <w:sz w:val="24"/>
-                <w:szCs w:val="24"/>
-              </w:rPr>
-              <w:t>Status</w:t>
-            </w:r>
-            <w:proofErr w:type="spellEnd"/>
+            <w:r>
+              <w:rPr>
+                <w:rFonts w:ascii="Arial" w:eastAsia="Arial" w:hAnsi="Arial" w:cs="Arial"/>
+                <w:color w:val="454545"/>
+                <w:sz w:val="24"/>
+                <w:szCs w:val="24"/>
+              </w:rPr>
+              <w:t>status</w:t>
+            </w:r>
           </w:p>
         </w:tc>
       </w:tr>
@@ -772,16 +674,7 @@
                 <w:sz w:val="24"/>
                 <w:szCs w:val="24"/>
               </w:rPr>
-              <w:t>placeHolder</w:t>
-            </w:r>
-            <w:r>
-              <w:rPr>
-                <w:rFonts w:ascii="Arial" w:eastAsia="Arial" w:hAnsi="Arial" w:cs="Arial"/>
-                <w:color w:val="454545"/>
-                <w:sz w:val="24"/>
-                <w:szCs w:val="24"/>
-              </w:rPr>
-              <w:t>NumOfEmpl</w:t>
+              <w:t>numOfEmpl</w:t>
             </w:r>
             <w:proofErr w:type="spellEnd"/>
           </w:p>
@@ -837,16 +730,7 @@
                 <w:sz w:val="24"/>
                 <w:szCs w:val="24"/>
               </w:rPr>
-              <w:t>placeHolder</w:t>
-            </w:r>
-            <w:r>
-              <w:rPr>
-                <w:rFonts w:ascii="Arial" w:eastAsia="Arial" w:hAnsi="Arial" w:cs="Arial"/>
-                <w:color w:val="454545"/>
-                <w:sz w:val="24"/>
-                <w:szCs w:val="24"/>
-              </w:rPr>
-              <w:t>ListingDate</w:t>
+              <w:t>listingDate</w:t>
             </w:r>
             <w:proofErr w:type="spellEnd"/>
           </w:p>
@@ -894,26 +778,15 @@
                 <w:szCs w:val="24"/>
               </w:rPr>
             </w:pPr>
-            <w:proofErr w:type="spellStart"/>
-            <w:r>
-              <w:rPr>
-                <w:rFonts w:ascii="Arial" w:eastAsia="Arial" w:hAnsi="Arial" w:cs="Arial"/>
-                <w:color w:val="454545"/>
-                <w:sz w:val="24"/>
-                <w:szCs w:val="24"/>
-              </w:rPr>
-              <w:t>placeHolder</w:t>
-            </w:r>
-            <w:r>
-              <w:rPr>
-                <w:rFonts w:ascii="Arial" w:eastAsia="Arial" w:hAnsi="Arial" w:cs="Arial"/>
-                <w:color w:val="454545"/>
-                <w:sz w:val="24"/>
-                <w:szCs w:val="24"/>
-              </w:rPr>
-              <w:t>Exchange</w:t>
-            </w:r>
-            <w:proofErr w:type="spellEnd"/>
+            <w:r>
+              <w:rPr>
+                <w:rFonts w:ascii="Arial" w:eastAsia="Arial" w:hAnsi="Arial" w:cs="Arial"/>
+                <w:color w:val="454545"/>
+                <w:sz w:val="24"/>
+                <w:szCs w:val="24"/>
+              </w:rPr>
+              <w:t>exchange</w:t>
+            </w:r>
           </w:p>
         </w:tc>
       </w:tr>
@@ -959,26 +832,15 @@
                 <w:szCs w:val="24"/>
               </w:rPr>
             </w:pPr>
-            <w:proofErr w:type="spellStart"/>
-            <w:r>
-              <w:rPr>
-                <w:rFonts w:ascii="Arial" w:eastAsia="Arial" w:hAnsi="Arial" w:cs="Arial"/>
-                <w:color w:val="454545"/>
-                <w:sz w:val="24"/>
-                <w:szCs w:val="24"/>
-              </w:rPr>
-              <w:t>placeHolder</w:t>
-            </w:r>
-            <w:r>
-              <w:rPr>
-                <w:rFonts w:ascii="Arial" w:eastAsia="Arial" w:hAnsi="Arial" w:cs="Arial"/>
-                <w:color w:val="454545"/>
-                <w:sz w:val="24"/>
-                <w:szCs w:val="24"/>
-              </w:rPr>
-              <w:t>Phone</w:t>
-            </w:r>
-            <w:proofErr w:type="spellEnd"/>
+            <w:r>
+              <w:rPr>
+                <w:rFonts w:ascii="Arial" w:eastAsia="Arial" w:hAnsi="Arial" w:cs="Arial"/>
+                <w:color w:val="454545"/>
+                <w:sz w:val="24"/>
+                <w:szCs w:val="24"/>
+              </w:rPr>
+              <w:t>phone</w:t>
+            </w:r>
           </w:p>
         </w:tc>
       </w:tr>
@@ -1024,28 +886,15 @@
                 <w:szCs w:val="24"/>
               </w:rPr>
             </w:pPr>
-            <w:hyperlink r:id="rId5" w:tooltip="info@anb.com.sa" w:history="1">
-              <w:proofErr w:type="spellStart"/>
-              <w:r>
-                <w:rPr>
-                  <w:rFonts w:ascii="Arial" w:eastAsia="Arial" w:hAnsi="Arial" w:cs="Arial"/>
-                  <w:color w:val="454545"/>
-                  <w:sz w:val="24"/>
-                  <w:szCs w:val="24"/>
-                </w:rPr>
-                <w:t>placeHolder</w:t>
-              </w:r>
-              <w:r>
-                <w:rPr>
-                  <w:rFonts w:ascii="Arial" w:eastAsia="Arial" w:hAnsi="Arial" w:cs="Arial"/>
-                  <w:color w:val="454545"/>
-                  <w:sz w:val="24"/>
-                  <w:szCs w:val="24"/>
-                </w:rPr>
-                <w:t>Email</w:t>
-              </w:r>
-              <w:proofErr w:type="spellEnd"/>
-            </w:hyperlink>
+            <w:r>
+              <w:rPr>
+                <w:rFonts w:ascii="Arial" w:eastAsia="Arial" w:hAnsi="Arial" w:cs="Arial"/>
+                <w:color w:val="454545"/>
+                <w:sz w:val="24"/>
+                <w:szCs w:val="24"/>
+              </w:rPr>
+              <w:t>email</w:t>
+            </w:r>
           </w:p>
         </w:tc>
       </w:tr>
@@ -1091,36 +940,14 @@
                 <w:szCs w:val="24"/>
               </w:rPr>
             </w:pPr>
-            <w:hyperlink r:id="rId6" w:history="1">
-              <w:proofErr w:type="spellStart"/>
-              <w:r>
-                <w:rPr>
-                  <w:rFonts w:ascii="Arial" w:eastAsia="Arial" w:hAnsi="Arial" w:cs="Arial"/>
-                  <w:color w:val="454545"/>
-                  <w:sz w:val="24"/>
-                  <w:szCs w:val="24"/>
-                </w:rPr>
-                <w:t>placeHolder</w:t>
-              </w:r>
-              <w:r>
-                <w:rPr>
-                  <w:rFonts w:ascii="Arial" w:eastAsia="Arial" w:hAnsi="Arial" w:cs="Arial"/>
-                  <w:color w:val="454545"/>
-                  <w:sz w:val="24"/>
-                  <w:szCs w:val="24"/>
-                </w:rPr>
-                <w:t>Website</w:t>
-              </w:r>
-              <w:proofErr w:type="spellEnd"/>
-            </w:hyperlink>
-            <w:r>
-              <w:rPr>
-                <w:rFonts w:ascii="Arial" w:eastAsia="Arial" w:hAnsi="Arial" w:cs="Arial"/>
-                <w:color w:val="454545"/>
-                <w:sz w:val="24"/>
-                <w:szCs w:val="24"/>
-              </w:rPr>
-              <w:t xml:space="preserve"> </w:t>
+            <w:r>
+              <w:rPr>
+                <w:rFonts w:ascii="Arial" w:eastAsia="Arial" w:hAnsi="Arial" w:cs="Arial"/>
+                <w:color w:val="454545"/>
+                <w:sz w:val="24"/>
+                <w:szCs w:val="24"/>
+              </w:rPr>
+              <w:t>website</w:t>
             </w:r>
           </w:p>
         </w:tc>
@@ -1167,26 +994,15 @@
                 <w:szCs w:val="24"/>
               </w:rPr>
             </w:pPr>
-            <w:proofErr w:type="spellStart"/>
-            <w:r>
-              <w:rPr>
-                <w:rFonts w:ascii="Arial" w:eastAsia="Arial" w:hAnsi="Arial" w:cs="Arial"/>
-                <w:color w:val="454545"/>
-                <w:sz w:val="24"/>
-                <w:szCs w:val="24"/>
-              </w:rPr>
-              <w:t>placeHolder</w:t>
-            </w:r>
-            <w:r>
-              <w:rPr>
-                <w:rFonts w:ascii="Arial" w:eastAsia="Arial" w:hAnsi="Arial" w:cs="Arial"/>
-                <w:color w:val="454545"/>
-                <w:sz w:val="24"/>
-                <w:szCs w:val="24"/>
-              </w:rPr>
-              <w:t>Address</w:t>
-            </w:r>
-            <w:proofErr w:type="spellEnd"/>
+            <w:r>
+              <w:rPr>
+                <w:rFonts w:ascii="Arial" w:eastAsia="Arial" w:hAnsi="Arial" w:cs="Arial"/>
+                <w:color w:val="454545"/>
+                <w:sz w:val="24"/>
+                <w:szCs w:val="24"/>
+              </w:rPr>
+              <w:t>address</w:t>
+            </w:r>
           </w:p>
         </w:tc>
       </w:tr>
@@ -1292,27 +1108,16 @@
         </w:rPr>
         <w:t xml:space="preserve"> </w:t>
       </w:r>
-      <w:proofErr w:type="spellStart"/>
       <w:r>
         <w:rPr>
           <w:rFonts w:ascii="Arial" w:eastAsia="Arial" w:hAnsi="Arial" w:cs="Arial"/>
-          <w:color w:val="454545"/>
-          <w:sz w:val="24"/>
-          <w:szCs w:val="24"/>
-        </w:rPr>
-        <w:t>placeHolder</w:t>
+          <w:bCs/>
+          <w:color w:val="454545"/>
+          <w:sz w:val="24"/>
+          <w:szCs w:val="24"/>
+        </w:rPr>
+        <w:t>link</w:t>
       </w:r>
-      <w:r>
-        <w:rPr>
-          <w:rFonts w:ascii="Arial" w:eastAsia="Arial" w:hAnsi="Arial" w:cs="Arial"/>
-          <w:bCs/>
-          <w:color w:val="454545"/>
-          <w:sz w:val="24"/>
-          <w:szCs w:val="24"/>
-        </w:rPr>
-        <w:t>LinkedIn</w:t>
-      </w:r>
-      <w:proofErr w:type="spellEnd"/>
     </w:p>
     <w:p>
       <w:pPr>
@@ -1342,7 +1147,6 @@
         </w:rPr>
         <w:t xml:space="preserve">Twitter: </w:t>
       </w:r>
-      <w:proofErr w:type="spellStart"/>
       <w:r>
         <w:rPr>
           <w:rFonts w:ascii="Arial" w:eastAsia="Arial" w:hAnsi="Arial" w:cs="Arial"/>
@@ -1350,18 +1154,8 @@
           <w:sz w:val="24"/>
           <w:szCs w:val="24"/>
         </w:rPr>
-        <w:t>placeHolder</w:t>
+        <w:t>twit</w:t>
       </w:r>
-      <w:r>
-        <w:rPr>
-          <w:rFonts w:ascii="Arial" w:eastAsia="Arial" w:hAnsi="Arial" w:cs="Arial"/>
-          <w:color w:val="454545"/>
-          <w:sz w:val="24"/>
-          <w:szCs w:val="24"/>
-        </w:rPr>
-        <w:t>Twitter</w:t>
-      </w:r>
-      <w:proofErr w:type="spellEnd"/>
     </w:p>
     <w:p>
       <w:pPr>
@@ -1389,7 +1183,6 @@
         </w:rPr>
         <w:t xml:space="preserve">Facebook: </w:t>
       </w:r>
-      <w:proofErr w:type="spellStart"/>
       <w:r>
         <w:rPr>
           <w:rFonts w:ascii="Arial" w:eastAsia="Arial" w:hAnsi="Arial" w:cs="Arial"/>
@@ -1397,18 +1190,8 @@
           <w:sz w:val="24"/>
           <w:szCs w:val="24"/>
         </w:rPr>
-        <w:t>placeHolder</w:t>
+        <w:t>fb</w:t>
       </w:r>
-      <w:r>
-        <w:rPr>
-          <w:rFonts w:ascii="Arial" w:eastAsia="Arial" w:hAnsi="Arial" w:cs="Arial"/>
-          <w:color w:val="454545"/>
-          <w:sz w:val="24"/>
-          <w:szCs w:val="24"/>
-        </w:rPr>
-        <w:t>Facebook</w:t>
-      </w:r>
-      <w:proofErr w:type="spellEnd"/>
     </w:p>
     <w:p>
       <w:pPr>
@@ -1447,6 +1230,7 @@
         </w:rPr>
         <w:t xml:space="preserve"> </w:t>
       </w:r>
+      <w:bookmarkStart w:id="2" w:name="_GoBack"/>
       <w:proofErr w:type="spellStart"/>
       <w:r>
         <w:rPr>
@@ -1455,17 +1239,9 @@
           <w:sz w:val="24"/>
           <w:szCs w:val="24"/>
         </w:rPr>
-        <w:t>placeHolder</w:t>
+        <w:t>inst</w:t>
       </w:r>
-      <w:r>
-        <w:rPr>
-          <w:rFonts w:ascii="Arial" w:eastAsia="Arial" w:hAnsi="Arial" w:cs="Arial"/>
-          <w:color w:val="454545"/>
-          <w:sz w:val="24"/>
-          <w:szCs w:val="24"/>
-        </w:rPr>
-        <w:t>Instagram</w:t>
-      </w:r>
+      <w:bookmarkEnd w:id="2"/>
       <w:proofErr w:type="spellEnd"/>
     </w:p>
     <w:bookmarkEnd w:id="1"/>
@@ -1544,7 +1320,6 @@
           <w:szCs w:val="24"/>
         </w:rPr>
       </w:pPr>
-      <w:proofErr w:type="spellStart"/>
       <w:r>
         <w:rPr>
           <w:rFonts w:ascii="Arial" w:eastAsia="Arial" w:hAnsi="Arial" w:cs="Arial"/>
@@ -1552,7 +1327,7 @@
           <w:sz w:val="24"/>
           <w:szCs w:val="24"/>
         </w:rPr>
-        <w:t>placeHolder</w:t>
+        <w:t>d</w:t>
       </w:r>
       <w:r>
         <w:rPr>
@@ -1561,11 +1336,8 @@
           <w:sz w:val="24"/>
           <w:szCs w:val="24"/>
         </w:rPr>
-        <w:t>Description</w:t>
+        <w:t>escription</w:t>
       </w:r>
-      <w:bookmarkStart w:id="2" w:name="_GoBack"/>
-      <w:bookmarkEnd w:id="2"/>
-      <w:proofErr w:type="spellEnd"/>
       <w:r>
         <w:rPr>
           <w:rFonts w:ascii="Arial" w:eastAsia="Arial" w:hAnsi="Arial" w:cs="Arial"/>
@@ -2583,7 +2355,7 @@
           <w:szCs w:val="24"/>
         </w:rPr>
       </w:pPr>
-      <w:hyperlink r:id="rId7" w:history="1">
+      <w:hyperlink r:id="rId5" w:history="1">
         <w:r>
           <w:rPr>
             <w:rStyle w:val="Hyperlink"/>
@@ -2685,7 +2457,7 @@
           <w:szCs w:val="24"/>
         </w:rPr>
       </w:pPr>
-      <w:hyperlink r:id="rId8" w:history="1">
+      <w:hyperlink r:id="rId6" w:history="1">
         <w:r>
           <w:rPr>
             <w:rStyle w:val="Hyperlink"/>

</xml_diff>

<commit_message>
add few changes to templates
</commit_message>
<xml_diff>
--- a/src/main/resources/templates/word/word_template.docx
+++ b/src/main/resources/templates/word/word_template.docx
@@ -814,6 +814,62 @@
                 <w:sz w:val="24"/>
                 <w:szCs w:val="24"/>
               </w:rPr>
+              <w:t>LINK TO PROFILE AT STOCK EXCHANGE</w:t>
+            </w:r>
+          </w:p>
+        </w:tc>
+        <w:tc>
+          <w:tcPr>
+            <w:tcW w:w="4920" w:type="dxa"/>
+          </w:tcPr>
+          <w:p>
+            <w:pPr>
+              <w:ind w:right="501"/>
+              <w:rPr>
+                <w:rFonts w:ascii="Arial" w:eastAsia="Arial" w:hAnsi="Arial" w:cs="Arial"/>
+                <w:color w:val="454545"/>
+                <w:sz w:val="24"/>
+                <w:szCs w:val="24"/>
+              </w:rPr>
+            </w:pPr>
+            <w:r>
+              <w:rPr>
+                <w:rFonts w:ascii="Arial" w:eastAsia="Arial" w:hAnsi="Arial" w:cs="Arial"/>
+                <w:color w:val="454545"/>
+                <w:sz w:val="24"/>
+                <w:szCs w:val="24"/>
+              </w:rPr>
+              <w:t>linkToStockProfile</w:t>
+            </w:r>
+            <w:bookmarkStart w:id="1" w:name="_GoBack"/>
+            <w:bookmarkEnd w:id="1"/>
+          </w:p>
+        </w:tc>
+      </w:tr>
+      <w:tr>
+        <w:tc>
+          <w:tcPr>
+            <w:tcW w:w="3936" w:type="dxa"/>
+          </w:tcPr>
+          <w:p>
+            <w:pPr>
+              <w:ind w:right="501"/>
+              <w:rPr>
+                <w:rFonts w:ascii="Arial" w:eastAsia="Arial" w:hAnsi="Arial" w:cs="Arial"/>
+                <w:b/>
+                <w:color w:val="454545"/>
+                <w:sz w:val="24"/>
+                <w:szCs w:val="24"/>
+              </w:rPr>
+            </w:pPr>
+            <w:r>
+              <w:rPr>
+                <w:rFonts w:ascii="Arial" w:eastAsia="Arial" w:hAnsi="Arial" w:cs="Arial"/>
+                <w:b/>
+                <w:color w:val="454545"/>
+                <w:sz w:val="24"/>
+                <w:szCs w:val="24"/>
+              </w:rPr>
               <w:t>PHONE</w:t>
             </w:r>
           </w:p>
@@ -1033,7 +1089,7 @@
           <w:szCs w:val="24"/>
         </w:rPr>
       </w:pPr>
-      <w:bookmarkStart w:id="1" w:name="_Hlk524560222"/>
+      <w:bookmarkStart w:id="2" w:name="_Hlk524560222"/>
       <w:r>
         <w:rPr>
           <w:rFonts w:ascii="Arial" w:eastAsia="Arial" w:hAnsi="Arial" w:cs="Arial"/>
@@ -1230,7 +1286,6 @@
         </w:rPr>
         <w:t xml:space="preserve"> </w:t>
       </w:r>
-      <w:bookmarkStart w:id="2" w:name="_GoBack"/>
       <w:proofErr w:type="spellStart"/>
       <w:r>
         <w:rPr>
@@ -1241,10 +1296,9 @@
         </w:rPr>
         <w:t>inst</w:t>
       </w:r>
-      <w:bookmarkEnd w:id="2"/>
       <w:proofErr w:type="spellEnd"/>
     </w:p>
-    <w:bookmarkEnd w:id="1"/>
+    <w:bookmarkEnd w:id="2"/>
     <w:p>
       <w:pPr>
         <w:shd w:val="clear" w:color="auto" w:fill="FFFFFF"/>
@@ -1486,7 +1540,6 @@
           <w:sz w:val="24"/>
           <w:szCs w:val="24"/>
         </w:rPr>
-        <w:lastRenderedPageBreak/>
         <w:t>SUBSIDIARIES</w:t>
       </w:r>
     </w:p>

</xml_diff>

<commit_message>
list for activities add link not tried add Run method with styles
</commit_message>
<xml_diff>
--- a/src/main/resources/templates/word/word_template.docx
+++ b/src/main/resources/templates/word/word_template.docx
@@ -16,8 +16,6 @@
           <w:szCs w:val="28"/>
         </w:rPr>
       </w:pPr>
-      <w:bookmarkStart w:id="0" w:name="_GoBack"/>
-      <w:bookmarkEnd w:id="0"/>
       <w:r>
         <w:rPr>
           <w:rFonts w:ascii="Arial" w:eastAsia="Arial" w:hAnsi="Arial" w:cs="Arial"/>
@@ -640,8 +638,8 @@
                 <w:szCs w:val="24"/>
               </w:rPr>
             </w:pPr>
-            <w:bookmarkStart w:id="1" w:name="_gjdgxs" w:colFirst="0" w:colLast="0"/>
-            <w:bookmarkEnd w:id="1"/>
+            <w:bookmarkStart w:id="0" w:name="_gjdgxs" w:colFirst="0" w:colLast="0"/>
+            <w:bookmarkEnd w:id="0"/>
             <w:r>
               <w:rPr>
                 <w:rFonts w:ascii="Arial" w:eastAsia="Arial" w:hAnsi="Arial" w:cs="Arial"/>
@@ -1091,7 +1089,7 @@
           <w:szCs w:val="24"/>
         </w:rPr>
       </w:pPr>
-      <w:bookmarkStart w:id="2" w:name="_Hlk524560222"/>
+      <w:bookmarkStart w:id="1" w:name="_Hlk524560222"/>
       <w:r>
         <w:rPr>
           <w:rFonts w:ascii="Arial" w:eastAsia="Arial" w:hAnsi="Arial" w:cs="Arial"/>
@@ -1300,7 +1298,7 @@
       </w:r>
       <w:proofErr w:type="spellEnd"/>
     </w:p>
-    <w:bookmarkEnd w:id="2"/>
+    <w:bookmarkEnd w:id="1"/>
     <w:p>
       <w:pPr>
         <w:shd w:val="clear" w:color="auto" w:fill="FFFFFF"/>
@@ -1564,7 +1562,7 @@
                 <w:lang w:eastAsia="en-US"/>
               </w:rPr>
             </w:pPr>
-            <w:bookmarkStart w:id="3" w:name="_Hlk524560337"/>
+            <w:bookmarkStart w:id="2" w:name="_Hlk524560337"/>
             <w:r>
               <w:rPr>
                 <w:rFonts w:eastAsia="Times New Roman" w:cs="Times New Roman"/>
@@ -1732,7 +1730,7 @@
           </w:p>
         </w:tc>
       </w:tr>
-      <w:bookmarkEnd w:id="3"/>
+      <w:bookmarkEnd w:id="2"/>
     </w:tbl>
     <w:p>
       <w:pPr>
@@ -1805,173 +1803,30 @@
         <w:tblLook w:val="04A0" w:firstRow="1" w:lastRow="0" w:firstColumn="1" w:lastColumn="0" w:noHBand="0" w:noVBand="1"/>
       </w:tblPr>
       <w:tblGrid>
-        <w:gridCol w:w="1556"/>
-        <w:gridCol w:w="3543"/>
-        <w:gridCol w:w="2939"/>
+        <w:gridCol w:w="8038"/>
       </w:tblGrid>
-      <w:tr>
-        <w:trPr>
-          <w:trHeight w:val="300"/>
-        </w:trPr>
-        <w:tc>
-          <w:tcPr>
-            <w:tcW w:w="1556" w:type="dxa"/>
-            <w:shd w:val="clear" w:color="auto" w:fill="F2F2F2" w:themeFill="background1" w:themeFillShade="F2"/>
-            <w:noWrap/>
-            <w:hideMark/>
-          </w:tcPr>
-          <w:p>
-            <w:pPr>
-              <w:rPr>
-                <w:rFonts w:eastAsia="Times New Roman" w:cs="Times New Roman"/>
-                <w:b/>
-                <w:bCs/>
-                <w:color w:val="000000"/>
-                <w:lang w:eastAsia="en-US"/>
-              </w:rPr>
-            </w:pPr>
-            <w:r>
-              <w:rPr>
-                <w:rFonts w:eastAsia="Times New Roman" w:cs="Times New Roman"/>
-                <w:b/>
-                <w:bCs/>
-                <w:color w:val="000000"/>
-                <w:lang w:eastAsia="en-US"/>
-              </w:rPr>
-              <w:t>Activity Date</w:t>
-            </w:r>
-          </w:p>
-        </w:tc>
-        <w:tc>
-          <w:tcPr>
-            <w:tcW w:w="3543" w:type="dxa"/>
-            <w:shd w:val="clear" w:color="auto" w:fill="F2F2F2" w:themeFill="background1" w:themeFillShade="F2"/>
-            <w:noWrap/>
-            <w:hideMark/>
-          </w:tcPr>
-          <w:p>
-            <w:pPr>
-              <w:rPr>
-                <w:rFonts w:eastAsia="Times New Roman" w:cs="Times New Roman"/>
-                <w:b/>
-                <w:bCs/>
-                <w:color w:val="000000"/>
-                <w:lang w:eastAsia="en-US"/>
-              </w:rPr>
-            </w:pPr>
-            <w:r>
-              <w:rPr>
-                <w:rFonts w:eastAsia="Times New Roman" w:cs="Times New Roman"/>
-                <w:b/>
-                <w:bCs/>
-                <w:color w:val="000000"/>
-                <w:lang w:eastAsia="en-US"/>
-              </w:rPr>
-              <w:t>Activ</w:t>
-            </w:r>
-            <w:r>
-              <w:rPr>
-                <w:rFonts w:eastAsia="Times New Roman" w:cs="Times New Roman"/>
-                <w:b/>
-                <w:bCs/>
-                <w:color w:val="000000"/>
-                <w:lang w:eastAsia="en-US"/>
-              </w:rPr>
-              <w:t>i</w:t>
-            </w:r>
-            <w:r>
-              <w:rPr>
-                <w:rFonts w:eastAsia="Times New Roman" w:cs="Times New Roman"/>
-                <w:b/>
-                <w:bCs/>
-                <w:color w:val="000000"/>
-                <w:lang w:eastAsia="en-US"/>
-              </w:rPr>
-              <w:t>ty Description</w:t>
-            </w:r>
-          </w:p>
-        </w:tc>
-        <w:tc>
-          <w:tcPr>
-            <w:tcW w:w="2939" w:type="dxa"/>
-            <w:shd w:val="clear" w:color="auto" w:fill="F2F2F2" w:themeFill="background1" w:themeFillShade="F2"/>
-            <w:noWrap/>
-            <w:hideMark/>
-          </w:tcPr>
-          <w:p>
-            <w:pPr>
-              <w:rPr>
-                <w:rFonts w:eastAsia="Times New Roman" w:cs="Times New Roman"/>
-                <w:b/>
-                <w:bCs/>
-                <w:color w:val="000000"/>
-                <w:lang w:eastAsia="en-US"/>
-              </w:rPr>
-            </w:pPr>
-            <w:r>
-              <w:rPr>
-                <w:rFonts w:eastAsia="Times New Roman" w:cs="Times New Roman"/>
-                <w:b/>
-                <w:bCs/>
-                <w:color w:val="000000"/>
-                <w:lang w:eastAsia="en-US"/>
-              </w:rPr>
-              <w:t>Link</w:t>
-            </w:r>
-          </w:p>
-        </w:tc>
-      </w:tr>
       <w:tr>
         <w:trPr>
           <w:trHeight w:val="633"/>
         </w:trPr>
         <w:tc>
           <w:tcPr>
-            <w:tcW w:w="1556" w:type="dxa"/>
+            <w:tcW w:w="8038" w:type="dxa"/>
             <w:noWrap/>
           </w:tcPr>
           <w:p>
             <w:pPr>
-              <w:rPr>
-                <w:rFonts w:eastAsia="Times New Roman" w:cs="Times New Roman"/>
-                <w:color w:val="000000"/>
-                <w:lang w:val="es-MX" w:eastAsia="en-US"/>
-              </w:rPr>
-            </w:pPr>
-          </w:p>
-        </w:tc>
-        <w:tc>
-          <w:tcPr>
-            <w:tcW w:w="3543" w:type="dxa"/>
-            <w:noWrap/>
-          </w:tcPr>
-          <w:p>
-            <w:pPr>
-              <w:jc w:val="center"/>
               <w:rPr>
                 <w:rFonts w:eastAsia="Times New Roman" w:cs="Times New Roman"/>
                 <w:color w:val="000000"/>
                 <w:lang w:eastAsia="en-US"/>
               </w:rPr>
             </w:pPr>
-          </w:p>
-        </w:tc>
-        <w:tc>
-          <w:tcPr>
-            <w:tcW w:w="2939" w:type="dxa"/>
-            <w:noWrap/>
-          </w:tcPr>
-          <w:p>
-            <w:pPr>
-              <w:rPr>
-                <w:rFonts w:eastAsia="Times New Roman" w:cs="Times New Roman"/>
-                <w:color w:val="000000"/>
-                <w:lang w:eastAsia="en-US"/>
-              </w:rPr>
-            </w:pPr>
+            <w:bookmarkStart w:id="3" w:name="_GoBack" w:colFirst="0" w:colLast="0"/>
           </w:p>
         </w:tc>
       </w:tr>
+      <w:bookmarkEnd w:id="3"/>
     </w:tbl>
     <w:p>
       <w:pPr>

</xml_diff>